<commit_message>
Revisión 1 de Mat 9 tema 2
</commit_message>
<xml_diff>
--- a/fuentes/contenidos/grado09/guion02/Ma_09_02_CO_REC10.docx
+++ b/fuentes/contenidos/grado09/guion02/Ma_09_02_CO_REC10.docx
@@ -131,8 +131,6 @@
         </w:rPr>
         <w:t>MA_09_02_CO</w:t>
       </w:r>
-      <w:bookmarkStart w:id="0" w:name="_GoBack"/>
-      <w:bookmarkEnd w:id="0"/>
     </w:p>
     <w:p>
       <w:pPr>
@@ -3707,6 +3705,7 @@
           <w:lang w:val="es-ES"/>
         </w:rPr>
       </w:pPr>
+      <w:commentRangeStart w:id="0"/>
       <w:r>
         <w:rPr>
           <w:rFonts w:ascii="Arial" w:hAnsi="Arial" w:cs="Arial"/>
@@ -3824,6 +3823,13 @@
         </w:rPr>
         <w:t>.</w:t>
       </w:r>
+      <w:commentRangeEnd w:id="0"/>
+      <w:r>
+        <w:rPr>
+          <w:rStyle w:val="Refdecomentario"/>
+        </w:rPr>
+        <w:commentReference w:id="0"/>
+      </w:r>
     </w:p>
     <w:p>
       <w:pPr>
@@ -4125,7 +4131,18 @@
           <w:szCs w:val="18"/>
           <w:lang w:val="es-ES_tradnl"/>
         </w:rPr>
-        <w:t>FICHA DEL ALUMNO</w:t>
+        <w:t xml:space="preserve">FICHA DEL </w:t>
+      </w:r>
+      <w:r>
+        <w:rPr>
+          <w:rFonts w:ascii="Arial" w:hAnsi="Arial" w:cs="Arial"/>
+          <w:b/>
+          <w:color w:val="000000" w:themeColor="text1"/>
+          <w:sz w:val="18"/>
+          <w:szCs w:val="18"/>
+          <w:lang w:val="es-ES_tradnl"/>
+        </w:rPr>
+        <w:t>ESTUDIANTE</w:t>
       </w:r>
     </w:p>
     <w:p>
@@ -7377,7 +7394,7 @@
           <w:numId w:val="10"/>
         </w:numPr>
         <w:rPr>
-          <w:rFonts w:ascii="Cambria Math" w:hAnsi="Cambria Math" w:cs="Arial" w:hint="eastAsia"/>
+          <w:rFonts w:ascii="Cambria Math" w:hAnsi="Cambria Math" w:cs="Arial"/>
           <w:color w:val="000000" w:themeColor="text1"/>
           <w:sz w:val="18"/>
           <w:szCs w:val="18"/>
@@ -7608,7 +7625,7 @@
           <w:numId w:val="10"/>
         </w:numPr>
         <w:rPr>
-          <w:rFonts w:ascii="Cambria Math" w:hAnsi="Cambria Math" w:cs="Arial" w:hint="eastAsia"/>
+          <w:rFonts w:ascii="Cambria Math" w:hAnsi="Cambria Math" w:cs="Arial"/>
           <w:color w:val="000000" w:themeColor="text1"/>
           <w:sz w:val="18"/>
           <w:szCs w:val="18"/>
@@ -7721,7 +7738,7 @@
           <w:numId w:val="10"/>
         </w:numPr>
         <w:rPr>
-          <w:rFonts w:ascii="Cambria Math" w:hAnsi="Cambria Math" w:cs="Arial" w:hint="eastAsia"/>
+          <w:rFonts w:ascii="Cambria Math" w:hAnsi="Cambria Math" w:cs="Arial"/>
           <w:color w:val="000000" w:themeColor="text1"/>
           <w:sz w:val="18"/>
           <w:szCs w:val="18"/>
@@ -12541,26 +12558,6 @@
     <w:p>
       <w:pPr>
         <w:rPr>
-          <w:rFonts w:ascii="Arial" w:hAnsi="Arial" w:cs="Arial"/>
-          <w:sz w:val="18"/>
-          <w:szCs w:val="18"/>
-          <w:lang w:val="es-ES_tradnl"/>
-        </w:rPr>
-      </w:pPr>
-    </w:p>
-    <w:p>
-      <w:pPr>
-        <w:rPr>
-          <w:rFonts w:ascii="Arial" w:hAnsi="Arial" w:cs="Arial"/>
-          <w:sz w:val="18"/>
-          <w:szCs w:val="18"/>
-          <w:lang w:val="es-ES_tradnl"/>
-        </w:rPr>
-      </w:pPr>
-    </w:p>
-    <w:p>
-      <w:pPr>
-        <w:rPr>
           <w:rFonts w:ascii="Arial" w:hAnsi="Arial"/>
           <w:sz w:val="18"/>
           <w:szCs w:val="18"/>
@@ -12575,6 +12572,7 @@
           <w:highlight w:val="green"/>
           <w:lang w:val="es-ES_tradnl"/>
         </w:rPr>
+        <w:lastRenderedPageBreak/>
         <w:t xml:space="preserve">Imagen PORTADA </w:t>
       </w:r>
       <w:r>
@@ -14320,26 +14318,6 @@
     </w:p>
     <w:p>
       <w:pPr>
-        <w:rPr>
-          <w:rFonts w:ascii="Arial" w:hAnsi="Arial" w:cs="Arial"/>
-          <w:sz w:val="18"/>
-          <w:szCs w:val="18"/>
-          <w:lang w:val="es-ES_tradnl"/>
-        </w:rPr>
-      </w:pPr>
-    </w:p>
-    <w:p>
-      <w:pPr>
-        <w:rPr>
-          <w:rFonts w:ascii="Arial" w:hAnsi="Arial" w:cs="Arial"/>
-          <w:sz w:val="18"/>
-          <w:szCs w:val="18"/>
-          <w:lang w:val="es-ES_tradnl"/>
-        </w:rPr>
-      </w:pPr>
-    </w:p>
-    <w:p>
-      <w:pPr>
         <w:jc w:val="center"/>
         <w:rPr>
           <w:rFonts w:ascii="Arial" w:hAnsi="Arial" w:cs="Arial"/>
@@ -15859,7 +15837,7 @@
           <w:numId w:val="10"/>
         </w:numPr>
         <w:rPr>
-          <w:rFonts w:ascii="Cambria Math" w:hAnsi="Cambria Math" w:cs="Arial" w:hint="eastAsia"/>
+          <w:rFonts w:ascii="Cambria Math" w:hAnsi="Cambria Math" w:cs="Arial"/>
           <w:color w:val="000000" w:themeColor="text1"/>
           <w:sz w:val="18"/>
           <w:szCs w:val="18"/>
@@ -16090,7 +16068,7 @@
           <w:numId w:val="10"/>
         </w:numPr>
         <w:rPr>
-          <w:rFonts w:ascii="Cambria Math" w:hAnsi="Cambria Math" w:cs="Arial" w:hint="eastAsia"/>
+          <w:rFonts w:ascii="Cambria Math" w:hAnsi="Cambria Math" w:cs="Arial"/>
           <w:color w:val="000000" w:themeColor="text1"/>
           <w:sz w:val="18"/>
           <w:szCs w:val="18"/>
@@ -16203,7 +16181,7 @@
           <w:numId w:val="10"/>
         </w:numPr>
         <w:rPr>
-          <w:rFonts w:ascii="Cambria Math" w:hAnsi="Cambria Math" w:cs="Arial" w:hint="eastAsia"/>
+          <w:rFonts w:ascii="Cambria Math" w:hAnsi="Cambria Math" w:cs="Arial"/>
           <w:color w:val="000000" w:themeColor="text1"/>
           <w:sz w:val="18"/>
           <w:szCs w:val="18"/>
@@ -16336,54 +16314,11 @@
           <w:szCs w:val="18"/>
           <w:lang w:val="es-ES"/>
         </w:rPr>
-        <w:t xml:space="preserve">  </w:t>
-      </w:r>
-    </w:p>
-    <w:p>
-      <w:pPr>
-        <w:rPr>
-          <w:rFonts w:ascii="Arial" w:hAnsi="Arial" w:cs="Arial"/>
-          <w:color w:val="000000" w:themeColor="text1"/>
-          <w:sz w:val="18"/>
-          <w:szCs w:val="18"/>
-          <w:lang w:val="es-ES"/>
-        </w:rPr>
-      </w:pPr>
-    </w:p>
-    <w:p>
-      <w:pPr>
-        <w:rPr>
-          <w:rFonts w:ascii="Arial" w:hAnsi="Arial" w:cs="Arial"/>
-          <w:sz w:val="18"/>
-          <w:szCs w:val="18"/>
-          <w:lang w:val="es-ES"/>
-        </w:rPr>
-      </w:pPr>
-    </w:p>
-    <w:p>
-      <w:pPr>
-        <w:rPr>
-          <w:rFonts w:ascii="Arial" w:hAnsi="Arial" w:cs="Arial"/>
-          <w:sz w:val="18"/>
-          <w:szCs w:val="18"/>
-          <w:lang w:val="es-ES_tradnl"/>
-        </w:rPr>
-      </w:pPr>
-    </w:p>
-    <w:p>
-      <w:pPr>
-        <w:rPr>
-          <w:rFonts w:ascii="Arial" w:hAnsi="Arial" w:cs="Arial"/>
-          <w:sz w:val="18"/>
-          <w:szCs w:val="18"/>
-          <w:lang w:val="es-ES_tradnl"/>
-        </w:rPr>
-      </w:pPr>
-    </w:p>
-    <w:p>
-      <w:pPr>
-        <w:shd w:val="clear" w:color="auto" w:fill="99CCFF"/>
-        <w:jc w:val="center"/>
+        <w:t xml:space="preserve"> </w:t>
+      </w:r>
+    </w:p>
+    <w:p>
+      <w:pPr>
         <w:rPr>
           <w:rFonts w:ascii="Arial" w:hAnsi="Arial"/>
           <w:b/>
@@ -18681,56 +18616,8 @@
           </m:den>
         </m:f>
       </m:oMath>
-    </w:p>
-    <w:p>
-      <w:pPr>
-        <w:rPr>
-          <w:rFonts w:ascii="Arial" w:hAnsi="Arial" w:cs="Arial"/>
-          <w:sz w:val="18"/>
-          <w:szCs w:val="18"/>
-          <w:lang w:val="es-ES_tradnl"/>
-        </w:rPr>
-      </w:pPr>
-    </w:p>
-    <w:p>
-      <w:pPr>
-        <w:rPr>
-          <w:rFonts w:ascii="Arial" w:hAnsi="Arial" w:cs="Arial"/>
-          <w:sz w:val="18"/>
-          <w:szCs w:val="18"/>
-          <w:lang w:val="es-ES_tradnl"/>
-        </w:rPr>
-      </w:pPr>
-    </w:p>
-    <w:p>
-      <w:pPr>
-        <w:rPr>
-          <w:rFonts w:ascii="Arial" w:hAnsi="Arial" w:cs="Arial"/>
-          <w:sz w:val="18"/>
-          <w:szCs w:val="18"/>
-          <w:lang w:val="es-ES_tradnl"/>
-        </w:rPr>
-      </w:pPr>
-    </w:p>
-    <w:p>
-      <w:pPr>
-        <w:rPr>
-          <w:rFonts w:ascii="Arial" w:hAnsi="Arial" w:cs="Arial"/>
-          <w:sz w:val="18"/>
-          <w:szCs w:val="18"/>
-          <w:lang w:val="es-ES_tradnl"/>
-        </w:rPr>
-      </w:pPr>
-    </w:p>
-    <w:p>
-      <w:pPr>
-        <w:rPr>
-          <w:rFonts w:ascii="Arial" w:hAnsi="Arial" w:cs="Arial"/>
-          <w:sz w:val="18"/>
-          <w:szCs w:val="18"/>
-          <w:lang w:val="es-ES_tradnl"/>
-        </w:rPr>
-      </w:pPr>
+      <w:bookmarkStart w:id="1" w:name="_GoBack"/>
+      <w:bookmarkEnd w:id="1"/>
     </w:p>
     <w:sectPr>
       <w:pgSz w:w="11900" w:h="16840"/>
@@ -18740,6 +18627,86 @@
     </w:sectPr>
   </w:body>
 </w:document>
+</file>
+
+<file path=word/comments.xml><?xml version="1.0" encoding="utf-8"?>
+<w:comments xmlns:wpc="http://schemas.microsoft.com/office/word/2010/wordprocessingCanvas" xmlns:mc="http://schemas.openxmlformats.org/markup-compatibility/2006" xmlns:o="urn:schemas-microsoft-com:office:office" xmlns:r="http://schemas.openxmlformats.org/officeDocument/2006/relationships" xmlns:m="http://schemas.openxmlformats.org/officeDocument/2006/math" xmlns:v="urn:schemas-microsoft-com:vml" xmlns:wp14="http://schemas.microsoft.com/office/word/2010/wordprocessingDrawing" xmlns:wp="http://schemas.openxmlformats.org/drawingml/2006/wordprocessingDrawing" xmlns:w10="urn:schemas-microsoft-com:office:word" xmlns:w="http://schemas.openxmlformats.org/wordprocessingml/2006/main" xmlns:w14="http://schemas.microsoft.com/office/word/2010/wordml" xmlns:w15="http://schemas.microsoft.com/office/word/2012/wordml" xmlns:wpg="http://schemas.microsoft.com/office/word/2010/wordprocessingGroup" xmlns:wpi="http://schemas.microsoft.com/office/word/2010/wordprocessingInk" xmlns:wne="http://schemas.microsoft.com/office/word/2006/wordml" xmlns:wps="http://schemas.microsoft.com/office/word/2010/wordprocessingShape" mc:Ignorable="w14 w15 wp14">
+  <w:comment w:id="0" w:author="lizzie patricia zambrano llamas" w:date="2015-04-13T17:03:00Z" w:initials="lpzl">
+    <w:p>
+      <w:pPr>
+        <w:pStyle w:val="Textocomentario"/>
+      </w:pPr>
+      <w:r>
+        <w:rPr>
+          <w:rStyle w:val="Refdecomentario"/>
+        </w:rPr>
+        <w:annotationRef/>
+      </w:r>
+      <w:proofErr w:type="spellStart"/>
+      <w:r>
+        <w:t>Redactar</w:t>
+      </w:r>
+      <w:proofErr w:type="spellEnd"/>
+      <w:r>
+        <w:t xml:space="preserve"> de </w:t>
+      </w:r>
+      <w:proofErr w:type="spellStart"/>
+      <w:r>
+        <w:t>manera</w:t>
+      </w:r>
+      <w:proofErr w:type="spellEnd"/>
+      <w:r>
+        <w:t xml:space="preserve"> </w:t>
+      </w:r>
+      <w:proofErr w:type="spellStart"/>
+      <w:r>
+        <w:t>que</w:t>
+      </w:r>
+      <w:proofErr w:type="spellEnd"/>
+      <w:r>
+        <w:t xml:space="preserve"> se </w:t>
+      </w:r>
+      <w:proofErr w:type="spellStart"/>
+      <w:r>
+        <w:t>incluya</w:t>
+      </w:r>
+      <w:proofErr w:type="spellEnd"/>
+      <w:r>
+        <w:t xml:space="preserve"> la </w:t>
+      </w:r>
+      <w:proofErr w:type="spellStart"/>
+      <w:r>
+        <w:t>opción</w:t>
+      </w:r>
+      <w:proofErr w:type="spellEnd"/>
+      <w:r>
+        <w:t xml:space="preserve"> VER. No </w:t>
+      </w:r>
+      <w:proofErr w:type="spellStart"/>
+      <w:r>
+        <w:t>que</w:t>
+      </w:r>
+      <w:proofErr w:type="spellEnd"/>
+      <w:r>
+        <w:t xml:space="preserve"> se </w:t>
+      </w:r>
+      <w:proofErr w:type="spellStart"/>
+      <w:r>
+        <w:t>deje</w:t>
+      </w:r>
+      <w:proofErr w:type="spellEnd"/>
+      <w:r>
+        <w:t xml:space="preserve"> el link</w:t>
+      </w:r>
+    </w:p>
+  </w:comment>
+</w:comments>
+</file>
+
+<file path=word/commentsExtended.xml><?xml version="1.0" encoding="utf-8"?>
+<w15:commentsEx xmlns:wpc="http://schemas.microsoft.com/office/word/2010/wordprocessingCanvas" xmlns:mc="http://schemas.openxmlformats.org/markup-compatibility/2006" xmlns:o="urn:schemas-microsoft-com:office:office" xmlns:r="http://schemas.openxmlformats.org/officeDocument/2006/relationships" xmlns:m="http://schemas.openxmlformats.org/officeDocument/2006/math" xmlns:v="urn:schemas-microsoft-com:vml" xmlns:wp14="http://schemas.microsoft.com/office/word/2010/wordprocessingDrawing" xmlns:wp="http://schemas.openxmlformats.org/drawingml/2006/wordprocessingDrawing" xmlns:w10="urn:schemas-microsoft-com:office:word" xmlns:w="http://schemas.openxmlformats.org/wordprocessingml/2006/main" xmlns:w14="http://schemas.microsoft.com/office/word/2010/wordml" xmlns:w15="http://schemas.microsoft.com/office/word/2012/wordml" xmlns:wpg="http://schemas.microsoft.com/office/word/2010/wordprocessingGroup" xmlns:wpi="http://schemas.microsoft.com/office/word/2010/wordprocessingInk" xmlns:wne="http://schemas.microsoft.com/office/word/2006/wordml" xmlns:wps="http://schemas.microsoft.com/office/word/2010/wordprocessingShape" mc:Ignorable="w14 w15 wp14">
+  <w15:commentEx w15:paraId="03C8190F" w15:done="0"/>
+</w15:commentsEx>
 </file>
 
 <file path=word/numbering.xml><?xml version="1.0" encoding="utf-8"?>
@@ -20159,6 +20126,14 @@
     <w:abstractNumId w:val="1"/>
   </w:num>
 </w:numbering>
+</file>
+
+<file path=word/people.xml><?xml version="1.0" encoding="utf-8"?>
+<w15:people xmlns:wpc="http://schemas.microsoft.com/office/word/2010/wordprocessingCanvas" xmlns:mc="http://schemas.openxmlformats.org/markup-compatibility/2006" xmlns:o="urn:schemas-microsoft-com:office:office" xmlns:r="http://schemas.openxmlformats.org/officeDocument/2006/relationships" xmlns:m="http://schemas.openxmlformats.org/officeDocument/2006/math" xmlns:v="urn:schemas-microsoft-com:vml" xmlns:wp14="http://schemas.microsoft.com/office/word/2010/wordprocessingDrawing" xmlns:wp="http://schemas.openxmlformats.org/drawingml/2006/wordprocessingDrawing" xmlns:w10="urn:schemas-microsoft-com:office:word" xmlns:w="http://schemas.openxmlformats.org/wordprocessingml/2006/main" xmlns:w14="http://schemas.microsoft.com/office/word/2010/wordml" xmlns:w15="http://schemas.microsoft.com/office/word/2012/wordml" xmlns:wpg="http://schemas.microsoft.com/office/word/2010/wordprocessingGroup" xmlns:wpi="http://schemas.microsoft.com/office/word/2010/wordprocessingInk" xmlns:wne="http://schemas.microsoft.com/office/word/2006/wordml" xmlns:wps="http://schemas.microsoft.com/office/word/2010/wordprocessingShape" mc:Ignorable="w14 w15 wp14">
+  <w15:person w15:author="lizzie patricia zambrano llamas">
+    <w15:presenceInfo w15:providerId="Windows Live" w15:userId="02dfb86449c2ec71"/>
+  </w15:person>
+</w15:people>
 </file>
 
 <file path=word/styles.xml><?xml version="1.0" encoding="utf-8"?>
@@ -20743,6 +20718,71 @@
       <w:u w:val="single"/>
     </w:rPr>
   </w:style>
+  <w:style w:type="character" w:styleId="Refdecomentario">
+    <w:name w:val="annotation reference"/>
+    <w:basedOn w:val="Fuentedeprrafopredeter"/>
+    <w:uiPriority w:val="99"/>
+    <w:semiHidden/>
+    <w:unhideWhenUsed/>
+    <w:rsid w:val="00B94D85"/>
+    <w:rPr>
+      <w:sz w:val="16"/>
+      <w:szCs w:val="16"/>
+    </w:rPr>
+  </w:style>
+  <w:style w:type="paragraph" w:styleId="Textocomentario">
+    <w:name w:val="annotation text"/>
+    <w:basedOn w:val="Normal"/>
+    <w:link w:val="TextocomentarioCar"/>
+    <w:uiPriority w:val="99"/>
+    <w:semiHidden/>
+    <w:unhideWhenUsed/>
+    <w:rsid w:val="00B94D85"/>
+    <w:rPr>
+      <w:sz w:val="20"/>
+      <w:szCs w:val="20"/>
+    </w:rPr>
+  </w:style>
+  <w:style w:type="character" w:customStyle="1" w:styleId="TextocomentarioCar">
+    <w:name w:val="Texto comentario Car"/>
+    <w:basedOn w:val="Fuentedeprrafopredeter"/>
+    <w:link w:val="Textocomentario"/>
+    <w:uiPriority w:val="99"/>
+    <w:semiHidden/>
+    <w:rsid w:val="00B94D85"/>
+    <w:rPr>
+      <w:sz w:val="20"/>
+      <w:szCs w:val="20"/>
+    </w:rPr>
+  </w:style>
+  <w:style w:type="paragraph" w:styleId="Asuntodelcomentario">
+    <w:name w:val="annotation subject"/>
+    <w:basedOn w:val="Textocomentario"/>
+    <w:next w:val="Textocomentario"/>
+    <w:link w:val="AsuntodelcomentarioCar"/>
+    <w:uiPriority w:val="99"/>
+    <w:semiHidden/>
+    <w:unhideWhenUsed/>
+    <w:rsid w:val="00B94D85"/>
+    <w:rPr>
+      <w:b/>
+      <w:bCs/>
+    </w:rPr>
+  </w:style>
+  <w:style w:type="character" w:customStyle="1" w:styleId="AsuntodelcomentarioCar">
+    <w:name w:val="Asunto del comentario Car"/>
+    <w:basedOn w:val="TextocomentarioCar"/>
+    <w:link w:val="Asuntodelcomentario"/>
+    <w:uiPriority w:val="99"/>
+    <w:semiHidden/>
+    <w:rsid w:val="00B94D85"/>
+    <w:rPr>
+      <w:b/>
+      <w:bCs/>
+      <w:sz w:val="20"/>
+      <w:szCs w:val="20"/>
+    </w:rPr>
+  </w:style>
 </w:styles>
 </file>
 

</xml_diff>